<commit_message>
updated peer review doc for 3/30/21 class
</commit_message>
<xml_diff>
--- a/Project_1_Peer_Review-1.docx
+++ b/Project_1_Peer_Review-1.docx
@@ -984,27 +984,7 @@
                 <w:sz w:val="24"/>
                 <w:szCs w:val="24"/>
               </w:rPr>
-              <w:t xml:space="preserve">Great website idea, many good ideas of restaurant implementation such as eat street links and website links </w:t>
-            </w:r>
-            <w:proofErr w:type="spellStart"/>
-            <w:r>
-              <w:rPr>
-                <w:rFonts w:eastAsia="Times New Roman" w:cstheme="minorHAnsi"/>
-                <w:color w:val="444444"/>
-                <w:sz w:val="24"/>
-                <w:szCs w:val="24"/>
-              </w:rPr>
-              <w:t>etc</w:t>
-            </w:r>
-            <w:proofErr w:type="spellEnd"/>
-            <w:r>
-              <w:rPr>
-                <w:rFonts w:eastAsia="Times New Roman" w:cstheme="minorHAnsi"/>
-                <w:color w:val="444444"/>
-                <w:sz w:val="24"/>
-                <w:szCs w:val="24"/>
-              </w:rPr>
-              <w:t>…</w:t>
+              <w:t>Great website idea, many good ideas of restaurant implementation such as eat street links and website links etc…</w:t>
             </w:r>
           </w:p>
         </w:tc>
@@ -1117,61 +1097,7 @@
                 <w:sz w:val="20"/>
                 <w:szCs w:val="20"/>
               </w:rPr>
-              <w:t xml:space="preserve">Recommended parts should consider availability of recommended parts for the list. </w:t>
-            </w:r>
-            <w:proofErr w:type="gramStart"/>
-            <w:r>
-              <w:rPr>
-                <w:rFonts w:eastAsia="Times New Roman" w:cstheme="minorHAnsi"/>
-                <w:sz w:val="20"/>
-                <w:szCs w:val="20"/>
-              </w:rPr>
-              <w:t>Also</w:t>
-            </w:r>
-            <w:proofErr w:type="gramEnd"/>
-            <w:r>
-              <w:rPr>
-                <w:rFonts w:eastAsia="Times New Roman" w:cstheme="minorHAnsi"/>
-                <w:sz w:val="20"/>
-                <w:szCs w:val="20"/>
-              </w:rPr>
-              <w:t xml:space="preserve"> I don’t think you should add a </w:t>
-            </w:r>
-            <w:proofErr w:type="spellStart"/>
-            <w:r>
-              <w:rPr>
-                <w:rFonts w:eastAsia="Times New Roman" w:cstheme="minorHAnsi"/>
-                <w:sz w:val="20"/>
-                <w:szCs w:val="20"/>
-              </w:rPr>
-              <w:t>pcpartpicker</w:t>
-            </w:r>
-            <w:proofErr w:type="spellEnd"/>
-            <w:r>
-              <w:rPr>
-                <w:rFonts w:eastAsia="Times New Roman" w:cstheme="minorHAnsi"/>
-                <w:sz w:val="20"/>
-                <w:szCs w:val="20"/>
-              </w:rPr>
-              <w:t xml:space="preserve">-like page, but simply refer users to </w:t>
-            </w:r>
-            <w:proofErr w:type="spellStart"/>
-            <w:r>
-              <w:rPr>
-                <w:rFonts w:eastAsia="Times New Roman" w:cstheme="minorHAnsi"/>
-                <w:sz w:val="20"/>
-                <w:szCs w:val="20"/>
-              </w:rPr>
-              <w:t>pcpartpicker</w:t>
-            </w:r>
-            <w:proofErr w:type="spellEnd"/>
-            <w:r>
-              <w:rPr>
-                <w:rFonts w:eastAsia="Times New Roman" w:cstheme="minorHAnsi"/>
-                <w:sz w:val="20"/>
-                <w:szCs w:val="20"/>
-              </w:rPr>
-              <w:t>, no need to reinvent the wheel.</w:t>
+              <w:t>Recommended parts should consider availability of recommended parts for the list. Also I don’t think you should add a pcpartpicker-like page, but simply refer users to pcpartpicker, no need to reinvent the wheel.</w:t>
             </w:r>
           </w:p>
         </w:tc>
@@ -1232,39 +1158,8 @@
                 <w:sz w:val="24"/>
                 <w:szCs w:val="24"/>
               </w:rPr>
-              <w:t xml:space="preserve">Very </w:t>
+              <w:t>Very well designed website, great implementation of header collapsing with a grid. Page layouts all look really professional</w:t>
             </w:r>
-            <w:proofErr w:type="gramStart"/>
-            <w:r>
-              <w:rPr>
-                <w:rFonts w:eastAsia="Times New Roman" w:cstheme="minorHAnsi"/>
-                <w:color w:val="444444"/>
-                <w:sz w:val="24"/>
-                <w:szCs w:val="24"/>
-              </w:rPr>
-              <w:t>well designed</w:t>
-            </w:r>
-            <w:proofErr w:type="gramEnd"/>
-            <w:r>
-              <w:rPr>
-                <w:rFonts w:eastAsia="Times New Roman" w:cstheme="minorHAnsi"/>
-                <w:color w:val="444444"/>
-                <w:sz w:val="24"/>
-                <w:szCs w:val="24"/>
-              </w:rPr>
-              <w:t xml:space="preserve"> website, great implementation of header collapsing with a grid. Page layouts all look </w:t>
-            </w:r>
-            <w:proofErr w:type="gramStart"/>
-            <w:r>
-              <w:rPr>
-                <w:rFonts w:eastAsia="Times New Roman" w:cstheme="minorHAnsi"/>
-                <w:color w:val="444444"/>
-                <w:sz w:val="24"/>
-                <w:szCs w:val="24"/>
-              </w:rPr>
-              <w:t>really professional</w:t>
-            </w:r>
-            <w:proofErr w:type="gramEnd"/>
             <w:r>
               <w:rPr>
                 <w:rFonts w:eastAsia="Times New Roman" w:cstheme="minorHAnsi"/>
@@ -1298,43 +1193,7 @@
                 <w:sz w:val="20"/>
                 <w:szCs w:val="20"/>
               </w:rPr>
-              <w:t xml:space="preserve">Center nav bar text to the center of the navbar item both </w:t>
-            </w:r>
-            <w:proofErr w:type="spellStart"/>
-            <w:r>
-              <w:rPr>
-                <w:rFonts w:eastAsia="Times New Roman" w:cstheme="minorHAnsi"/>
-                <w:sz w:val="20"/>
-                <w:szCs w:val="20"/>
-              </w:rPr>
-              <w:t>horizontaly</w:t>
-            </w:r>
-            <w:proofErr w:type="spellEnd"/>
-            <w:r>
-              <w:rPr>
-                <w:rFonts w:eastAsia="Times New Roman" w:cstheme="minorHAnsi"/>
-                <w:sz w:val="20"/>
-                <w:szCs w:val="20"/>
-              </w:rPr>
-              <w:t xml:space="preserve"> and vertically, and maybe when the page gets to a certain size, remove the </w:t>
-            </w:r>
-            <w:proofErr w:type="gramStart"/>
-            <w:r>
-              <w:rPr>
-                <w:rFonts w:eastAsia="Times New Roman" w:cstheme="minorHAnsi"/>
-                <w:sz w:val="20"/>
-                <w:szCs w:val="20"/>
-              </w:rPr>
-              <w:t>text</w:t>
-            </w:r>
-            <w:proofErr w:type="gramEnd"/>
-            <w:r>
-              <w:rPr>
-                <w:rFonts w:eastAsia="Times New Roman" w:cstheme="minorHAnsi"/>
-                <w:sz w:val="20"/>
-                <w:szCs w:val="20"/>
-              </w:rPr>
-              <w:t xml:space="preserve"> and only display the icons</w:t>
+              <w:t>Center nav bar text to the center of the navbar item both horizontaly and vertically, and maybe when the page gets to a certain size, remove the text and only display the icons</w:t>
             </w:r>
           </w:p>
         </w:tc>
@@ -1395,27 +1254,7 @@
                 <w:sz w:val="24"/>
                 <w:szCs w:val="24"/>
               </w:rPr>
-              <w:t xml:space="preserve">Good website layout, color scheme makes web page appear nice and </w:t>
-            </w:r>
-            <w:proofErr w:type="gramStart"/>
-            <w:r>
-              <w:rPr>
-                <w:rFonts w:eastAsia="Times New Roman" w:cstheme="minorHAnsi"/>
-                <w:color w:val="444444"/>
-                <w:sz w:val="24"/>
-                <w:szCs w:val="24"/>
-              </w:rPr>
-              <w:t>all of</w:t>
-            </w:r>
-            <w:proofErr w:type="gramEnd"/>
-            <w:r>
-              <w:rPr>
-                <w:rFonts w:eastAsia="Times New Roman" w:cstheme="minorHAnsi"/>
-                <w:color w:val="444444"/>
-                <w:sz w:val="24"/>
-                <w:szCs w:val="24"/>
-              </w:rPr>
-              <w:t xml:space="preserve"> the content seems to have a relevant purpose</w:t>
+              <w:t>Good website layout, color scheme makes web page appear nice and all of the content seems to have a relevant purpose</w:t>
             </w:r>
           </w:p>
         </w:tc>
@@ -1441,25 +1280,7 @@
                 <w:sz w:val="20"/>
                 <w:szCs w:val="20"/>
               </w:rPr>
-              <w:t xml:space="preserve">Text was slightly </w:t>
-            </w:r>
-            <w:proofErr w:type="gramStart"/>
-            <w:r>
-              <w:rPr>
-                <w:rFonts w:eastAsia="Times New Roman" w:cstheme="minorHAnsi"/>
-                <w:sz w:val="20"/>
-                <w:szCs w:val="20"/>
-              </w:rPr>
-              <w:t>small,</w:t>
-            </w:r>
-            <w:proofErr w:type="gramEnd"/>
-            <w:r>
-              <w:rPr>
-                <w:rFonts w:eastAsia="Times New Roman" w:cstheme="minorHAnsi"/>
-                <w:sz w:val="20"/>
-                <w:szCs w:val="20"/>
-              </w:rPr>
-              <w:t xml:space="preserve"> I would also recommend ranking the recipes for each location with the best recipe being at the top of the webpage</w:t>
+              <w:t>Text was slightly small, I would also recommend ranking the recipes for each location with the best recipe being at the top of the webpage</w:t>
             </w:r>
           </w:p>
         </w:tc>
@@ -1513,6 +1334,15 @@
                 <w:szCs w:val="24"/>
               </w:rPr>
             </w:pPr>
+            <w:r>
+              <w:rPr>
+                <w:rFonts w:eastAsia="Times New Roman" w:cstheme="minorHAnsi"/>
+                <w:color w:val="444444"/>
+                <w:sz w:val="24"/>
+                <w:szCs w:val="24"/>
+              </w:rPr>
+              <w:t>Well designed website, layout looks really professional and you used a great color scheme/style. Flat appearance looked really good</w:t>
+            </w:r>
           </w:p>
         </w:tc>
         <w:tc>
@@ -1531,6 +1361,14 @@
                 <w:szCs w:val="20"/>
               </w:rPr>
             </w:pPr>
+            <w:r>
+              <w:rPr>
+                <w:rFonts w:eastAsia="Times New Roman" w:cstheme="minorHAnsi"/>
+                <w:sz w:val="20"/>
+                <w:szCs w:val="20"/>
+              </w:rPr>
+              <w:t>Some text was sort of hard to read with the color paring, but other than that, I thought It was great!</w:t>
+            </w:r>
           </w:p>
         </w:tc>
       </w:tr>
@@ -1562,6 +1400,7 @@
                 <w:sz w:val="24"/>
                 <w:szCs w:val="24"/>
               </w:rPr>
+              <w:lastRenderedPageBreak/>
               <w:t>Group 7</w:t>
             </w:r>
           </w:p>
@@ -1670,6 +1509,15 @@
                 <w:szCs w:val="24"/>
               </w:rPr>
             </w:pPr>
+            <w:r>
+              <w:rPr>
+                <w:rFonts w:eastAsia="Times New Roman" w:cstheme="minorHAnsi"/>
+                <w:color w:val="444444"/>
+                <w:sz w:val="24"/>
+                <w:szCs w:val="24"/>
+              </w:rPr>
+              <w:t>Love the map-link idea, great home page and website layout. Amazing idea for a website.</w:t>
+            </w:r>
           </w:p>
         </w:tc>
         <w:tc>
@@ -1688,6 +1536,14 @@
                 <w:szCs w:val="20"/>
               </w:rPr>
             </w:pPr>
+            <w:r>
+              <w:rPr>
+                <w:rFonts w:eastAsia="Times New Roman" w:cstheme="minorHAnsi"/>
+                <w:sz w:val="20"/>
+                <w:szCs w:val="20"/>
+              </w:rPr>
+              <w:t>Maybe stylize some informational text on pages to make the website look a little more fun, but other than that, nothing, great job</w:t>
+            </w:r>
           </w:p>
         </w:tc>
       </w:tr>
@@ -1719,7 +1575,6 @@
                 <w:sz w:val="24"/>
                 <w:szCs w:val="24"/>
               </w:rPr>
-              <w:lastRenderedPageBreak/>
               <w:t>Group 9</w:t>
             </w:r>
           </w:p>
@@ -1811,6 +1666,15 @@
                 <w:szCs w:val="24"/>
               </w:rPr>
             </w:pPr>
+            <w:r>
+              <w:rPr>
+                <w:rFonts w:eastAsia="Times New Roman" w:cstheme="minorHAnsi"/>
+                <w:color w:val="444444"/>
+                <w:sz w:val="24"/>
+                <w:szCs w:val="24"/>
+              </w:rPr>
+              <w:t>Good website layout, nice adaptations for mobile display, and good color schemes</w:t>
+            </w:r>
           </w:p>
         </w:tc>
         <w:tc>
@@ -1829,6 +1693,14 @@
                 <w:szCs w:val="20"/>
               </w:rPr>
             </w:pPr>
+            <w:r>
+              <w:rPr>
+                <w:rFonts w:eastAsia="Times New Roman" w:cstheme="minorHAnsi"/>
+                <w:sz w:val="20"/>
+                <w:szCs w:val="20"/>
+              </w:rPr>
+              <w:t>Some elements could be spaced better, and maybe also ‘pop out’ a little bit with some element shadows</w:t>
+            </w:r>
           </w:p>
         </w:tc>
       </w:tr>
@@ -1881,6 +1753,42 @@
                 <w:szCs w:val="24"/>
               </w:rPr>
             </w:pPr>
+            <w:r>
+              <w:rPr>
+                <w:rFonts w:eastAsia="Times New Roman" w:cstheme="minorHAnsi"/>
+                <w:color w:val="444444"/>
+                <w:sz w:val="24"/>
+                <w:szCs w:val="24"/>
+              </w:rPr>
+              <w:t>Super cool website</w:t>
+            </w:r>
+            <w:r>
+              <w:rPr>
+                <w:rFonts w:eastAsia="Times New Roman" w:cstheme="minorHAnsi"/>
+                <w:color w:val="444444"/>
+                <w:sz w:val="24"/>
+                <w:szCs w:val="24"/>
+              </w:rPr>
+              <w:t xml:space="preserve"> idea</w:t>
+            </w:r>
+            <w:r>
+              <w:rPr>
+                <w:rFonts w:eastAsia="Times New Roman" w:cstheme="minorHAnsi"/>
+                <w:color w:val="444444"/>
+                <w:sz w:val="24"/>
+                <w:szCs w:val="24"/>
+              </w:rPr>
+              <w:t xml:space="preserve">, love the moving background on the home page. </w:t>
+            </w:r>
+            <w:r>
+              <w:rPr>
+                <w:rFonts w:eastAsia="Times New Roman" w:cstheme="minorHAnsi"/>
+                <w:color w:val="444444"/>
+                <w:sz w:val="24"/>
+                <w:szCs w:val="24"/>
+              </w:rPr>
+              <w:t>Good layout re-sizing</w:t>
+            </w:r>
           </w:p>
         </w:tc>
         <w:tc>
@@ -1899,6 +1807,14 @@
                 <w:szCs w:val="20"/>
               </w:rPr>
             </w:pPr>
+            <w:r>
+              <w:rPr>
+                <w:rFonts w:eastAsia="Times New Roman" w:cstheme="minorHAnsi"/>
+                <w:sz w:val="20"/>
+                <w:szCs w:val="20"/>
+              </w:rPr>
+              <w:t>Home page appears laggy with the video, maybe optimize that by converting to a gif that is used instead to save computer resources</w:t>
+            </w:r>
           </w:p>
         </w:tc>
       </w:tr>
@@ -2263,7 +2179,6 @@
                 <w:szCs w:val="24"/>
               </w:rPr>
             </w:pPr>
-            <w:proofErr w:type="gramStart"/>
             <w:r>
               <w:rPr>
                 <w:rFonts w:eastAsia="Times New Roman" w:cstheme="minorHAnsi"/>
@@ -2280,17 +2195,7 @@
                 <w:sz w:val="24"/>
                 <w:szCs w:val="24"/>
               </w:rPr>
-              <w:t xml:space="preserve"> homepage,</w:t>
-            </w:r>
-            <w:proofErr w:type="gramEnd"/>
-            <w:r>
-              <w:rPr>
-                <w:rFonts w:eastAsia="Times New Roman" w:cstheme="minorHAnsi"/>
-                <w:color w:val="444444"/>
-                <w:sz w:val="24"/>
-                <w:szCs w:val="24"/>
-              </w:rPr>
-              <w:t xml:space="preserve"> really like the scrolling images. </w:t>
+              <w:t xml:space="preserve"> homepage, really like the scrolling images. </w:t>
             </w:r>
           </w:p>
         </w:tc>
@@ -2374,27 +2279,7 @@
                 <w:sz w:val="24"/>
                 <w:szCs w:val="24"/>
               </w:rPr>
-              <w:t>Nice website style, the simple greyscale-</w:t>
-            </w:r>
-            <w:proofErr w:type="spellStart"/>
-            <w:r>
-              <w:rPr>
-                <w:rFonts w:eastAsia="Times New Roman" w:cstheme="minorHAnsi"/>
-                <w:color w:val="444444"/>
-                <w:sz w:val="24"/>
-                <w:szCs w:val="24"/>
-              </w:rPr>
-              <w:t>ish</w:t>
-            </w:r>
-            <w:proofErr w:type="spellEnd"/>
-            <w:r>
-              <w:rPr>
-                <w:rFonts w:eastAsia="Times New Roman" w:cstheme="minorHAnsi"/>
-                <w:color w:val="444444"/>
-                <w:sz w:val="24"/>
-                <w:szCs w:val="24"/>
-              </w:rPr>
-              <w:t xml:space="preserve"> color scheme fits well with the website subject</w:t>
+              <w:t>Nice website style, the simple greyscale-ish color scheme fits well with the website subject</w:t>
             </w:r>
           </w:p>
         </w:tc>
@@ -2419,25 +2304,7 @@
                 <w:sz w:val="20"/>
                 <w:szCs w:val="20"/>
               </w:rPr>
-              <w:t>Individual Page content could use some work. Content looks flat-</w:t>
-            </w:r>
-            <w:proofErr w:type="spellStart"/>
-            <w:r>
-              <w:rPr>
-                <w:rFonts w:eastAsia="Times New Roman" w:cstheme="minorHAnsi"/>
-                <w:sz w:val="20"/>
-                <w:szCs w:val="20"/>
-              </w:rPr>
-              <w:t>ish</w:t>
-            </w:r>
-            <w:proofErr w:type="spellEnd"/>
-            <w:r>
-              <w:rPr>
-                <w:rFonts w:eastAsia="Times New Roman" w:cstheme="minorHAnsi"/>
-                <w:sz w:val="20"/>
-                <w:szCs w:val="20"/>
-              </w:rPr>
-              <w:t>, maybe add shadows.</w:t>
+              <w:t>Individual Page content could use some work. Content looks flat-ish, maybe add shadows.</w:t>
             </w:r>
           </w:p>
         </w:tc>

</xml_diff>